<commit_message>
visitor log screen completed
</commit_message>
<xml_diff>
--- a/Super admin.docx
+++ b/Super admin.docx
@@ -12,6 +12,8 @@
           <w:szCs w:val="28"/>
         </w:rPr>
       </w:pPr>
+      <w:bookmarkStart w:id="0" w:name="_GoBack"/>
+      <w:bookmarkEnd w:id="0"/>
     </w:p>
     <w:p>
       <w:pPr>
@@ -3066,22 +3068,33 @@
           <w:szCs w:val="28"/>
         </w:rPr>
       </w:pPr>
-      <w:r>
-        <w:rPr>
-          <w:sz w:val="28"/>
-          <w:szCs w:val="28"/>
-        </w:rPr>
-        <w:t xml:space="preserve">12 – </w:t>
-      </w:r>
-      <w:r>
-        <w:rPr>
-          <w:b/>
-          <w:bCs/>
-          <w:sz w:val="28"/>
-          <w:szCs w:val="28"/>
-        </w:rPr>
-        <w:t>flat/visitors, GET</w:t>
-      </w:r>
+    </w:p>
+    <w:p>
+      <w:pPr>
+        <w:pStyle w:val="Standard"/>
+        <w:rPr>
+          <w:sz w:val="28"/>
+          <w:szCs w:val="28"/>
+        </w:rPr>
+      </w:pPr>
+      <w:r>
+        <w:rPr>
+          <w:sz w:val="28"/>
+          <w:szCs w:val="28"/>
+        </w:rPr>
+        <w:t xml:space="preserve">13 – </w:t>
+      </w:r>
+      <w:proofErr w:type="gramStart"/>
+      <w:r>
+        <w:rPr>
+          <w:b/>
+          <w:bCs/>
+          <w:sz w:val="28"/>
+          <w:szCs w:val="28"/>
+        </w:rPr>
+        <w:t>members</w:t>
+      </w:r>
+      <w:proofErr w:type="gramEnd"/>
     </w:p>
     <w:p>
       <w:pPr>
@@ -3219,26 +3232,12 @@
       <w:pPr>
         <w:pStyle w:val="Standard"/>
         <w:rPr>
-          <w:sz w:val="28"/>
-          <w:szCs w:val="28"/>
-        </w:rPr>
-      </w:pPr>
-      <w:r>
-        <w:rPr>
-          <w:sz w:val="28"/>
-          <w:szCs w:val="28"/>
-        </w:rPr>
-        <w:t xml:space="preserve">a) </w:t>
-      </w:r>
-      <w:r>
-        <w:rPr>
-          <w:b/>
-          <w:bCs/>
-          <w:sz w:val="28"/>
-          <w:szCs w:val="28"/>
-        </w:rPr>
-        <w:t>flat/</w:t>
-      </w:r>
+          <w:b/>
+          <w:bCs/>
+          <w:sz w:val="28"/>
+          <w:szCs w:val="28"/>
+        </w:rPr>
+      </w:pPr>
       <w:proofErr w:type="gramStart"/>
       <w:r>
         <w:rPr>
@@ -3247,7 +3246,7 @@
           <w:sz w:val="28"/>
           <w:szCs w:val="28"/>
         </w:rPr>
-        <w:t>visitors :</w:t>
+        <w:t>POST:</w:t>
       </w:r>
       <w:proofErr w:type="gramEnd"/>
       <w:r>
@@ -3257,50 +3256,131 @@
           <w:sz w:val="28"/>
           <w:szCs w:val="28"/>
         </w:rPr>
+        <w:t>(</w:t>
+      </w:r>
+      <w:r>
+        <w:rPr>
+          <w:sz w:val="28"/>
+          <w:szCs w:val="28"/>
+        </w:rPr>
+        <w:t>to add a member)</w:t>
+      </w:r>
+    </w:p>
+    <w:p>
+      <w:pPr>
+        <w:pStyle w:val="Standard"/>
+        <w:rPr>
+          <w:b/>
+          <w:bCs/>
+          <w:sz w:val="28"/>
+          <w:szCs w:val="28"/>
+        </w:rPr>
+      </w:pPr>
+    </w:p>
+    <w:p>
+      <w:pPr>
+        <w:pStyle w:val="Standard"/>
+        <w:rPr>
+          <w:b/>
+          <w:bCs/>
+          <w:sz w:val="28"/>
+          <w:szCs w:val="28"/>
+        </w:rPr>
+      </w:pPr>
+      <w:proofErr w:type="gramStart"/>
+      <w:r>
+        <w:rPr>
+          <w:sz w:val="28"/>
+          <w:szCs w:val="28"/>
+        </w:rPr>
+        <w:t>body</w:t>
+      </w:r>
+      <w:proofErr w:type="gramEnd"/>
+      <w:r>
+        <w:rPr>
+          <w:sz w:val="28"/>
+          <w:szCs w:val="28"/>
+        </w:rPr>
         <w:t xml:space="preserve"> </w:t>
       </w:r>
-      <w:r>
-        <w:rPr>
-          <w:sz w:val="28"/>
-          <w:szCs w:val="28"/>
-        </w:rPr>
-        <w:t>to get all visitors of that flat</w:t>
-      </w:r>
-    </w:p>
-    <w:p>
-      <w:pPr>
-        <w:pStyle w:val="Standard"/>
-        <w:rPr>
-          <w:sz w:val="28"/>
-          <w:szCs w:val="28"/>
-        </w:rPr>
-      </w:pPr>
-      <w:r>
-        <w:rPr>
-          <w:sz w:val="28"/>
-          <w:szCs w:val="28"/>
-        </w:rPr>
-        <w:t xml:space="preserve">b) </w:t>
-      </w:r>
-      <w:r>
-        <w:rPr>
-          <w:b/>
-          <w:bCs/>
-          <w:sz w:val="28"/>
-          <w:szCs w:val="28"/>
-        </w:rPr>
-        <w:t>flat/</w:t>
-      </w:r>
-      <w:proofErr w:type="spellStart"/>
-      <w:r>
-        <w:rPr>
-          <w:b/>
-          <w:bCs/>
-          <w:sz w:val="28"/>
-          <w:szCs w:val="28"/>
-        </w:rPr>
-        <w:t>visitors</w:t>
-      </w:r>
+      <w:proofErr w:type="spellStart"/>
+      <w:r>
+        <w:rPr>
+          <w:sz w:val="28"/>
+          <w:szCs w:val="28"/>
+        </w:rPr>
+        <w:t>params</w:t>
+      </w:r>
+      <w:proofErr w:type="spellEnd"/>
+      <w:r>
+        <w:rPr>
+          <w:sz w:val="28"/>
+          <w:szCs w:val="28"/>
+        </w:rPr>
+        <w:t xml:space="preserve">: </w:t>
+      </w:r>
+      <w:proofErr w:type="spellStart"/>
+      <w:r>
+        <w:rPr>
+          <w:b/>
+          <w:bCs/>
+          <w:sz w:val="28"/>
+          <w:szCs w:val="28"/>
+        </w:rPr>
+        <w:t>name,phone,email,gender</w:t>
+      </w:r>
+      <w:proofErr w:type="spellEnd"/>
+      <w:r>
+        <w:rPr>
+          <w:b/>
+          <w:bCs/>
+          <w:sz w:val="28"/>
+          <w:szCs w:val="28"/>
+        </w:rPr>
+        <w:t xml:space="preserve">(M or F), </w:t>
+      </w:r>
+      <w:proofErr w:type="spellStart"/>
+      <w:r>
+        <w:rPr>
+          <w:b/>
+          <w:bCs/>
+          <w:sz w:val="28"/>
+          <w:szCs w:val="28"/>
+        </w:rPr>
+        <w:t>is_notification_member</w:t>
+      </w:r>
+      <w:proofErr w:type="spellEnd"/>
+      <w:r>
+        <w:rPr>
+          <w:b/>
+          <w:bCs/>
+          <w:sz w:val="28"/>
+          <w:szCs w:val="28"/>
+        </w:rPr>
+        <w:t xml:space="preserve"> (True or False)</w:t>
+      </w:r>
+    </w:p>
+    <w:p>
+      <w:pPr>
+        <w:pStyle w:val="Standard"/>
+        <w:rPr>
+          <w:b/>
+          <w:bCs/>
+          <w:sz w:val="28"/>
+          <w:szCs w:val="28"/>
+        </w:rPr>
+      </w:pPr>
+    </w:p>
+    <w:p>
+      <w:pPr>
+        <w:pStyle w:val="Standard"/>
+        <w:rPr>
+          <w:b/>
+          <w:bCs/>
+          <w:sz w:val="28"/>
+          <w:szCs w:val="28"/>
+        </w:rPr>
+      </w:pPr>
       <w:proofErr w:type="gramStart"/>
       <w:r>
         <w:rPr>
@@ -3309,9 +3389,8 @@
           <w:sz w:val="28"/>
           <w:szCs w:val="28"/>
         </w:rPr>
-        <w:t>?date</w:t>
-      </w:r>
-      <w:proofErr w:type="spellEnd"/>
+        <w:t>GET:</w:t>
+      </w:r>
       <w:proofErr w:type="gramEnd"/>
       <w:r>
         <w:rPr>
@@ -3320,39 +3399,52 @@
           <w:sz w:val="28"/>
           <w:szCs w:val="28"/>
         </w:rPr>
-        <w:t xml:space="preserve">=YYYY-MM-DD: </w:t>
-      </w:r>
-      <w:r>
-        <w:rPr>
-          <w:sz w:val="28"/>
-          <w:szCs w:val="28"/>
-        </w:rPr>
-        <w:t>to get all visitors on a particular day</w:t>
-      </w:r>
-    </w:p>
-    <w:p>
-      <w:pPr>
-        <w:pStyle w:val="Standard"/>
-        <w:rPr>
-          <w:sz w:val="28"/>
-          <w:szCs w:val="28"/>
-        </w:rPr>
-      </w:pPr>
-    </w:p>
-    <w:p>
-      <w:pPr>
-        <w:pStyle w:val="Standard"/>
-        <w:rPr>
-          <w:sz w:val="28"/>
-          <w:szCs w:val="28"/>
-        </w:rPr>
-      </w:pPr>
-      <w:r>
-        <w:rPr>
-          <w:sz w:val="28"/>
-          <w:szCs w:val="28"/>
-        </w:rPr>
-        <w:t xml:space="preserve">13 – </w:t>
+        <w:t xml:space="preserve">( </w:t>
+      </w:r>
+      <w:r>
+        <w:rPr>
+          <w:sz w:val="28"/>
+          <w:szCs w:val="28"/>
+        </w:rPr>
+        <w:t>to get  members)</w:t>
+      </w:r>
+    </w:p>
+    <w:p>
+      <w:pPr>
+        <w:pStyle w:val="Standard"/>
+        <w:rPr>
+          <w:b/>
+          <w:bCs/>
+          <w:sz w:val="28"/>
+          <w:szCs w:val="28"/>
+        </w:rPr>
+      </w:pPr>
+    </w:p>
+    <w:p>
+      <w:pPr>
+        <w:pStyle w:val="Standard"/>
+        <w:rPr>
+          <w:b/>
+          <w:bCs/>
+          <w:sz w:val="28"/>
+          <w:szCs w:val="28"/>
+        </w:rPr>
+      </w:pPr>
+      <w:r>
+        <w:rPr>
+          <w:sz w:val="28"/>
+          <w:szCs w:val="28"/>
+        </w:rPr>
+        <w:t>a)</w:t>
+      </w:r>
+      <w:r>
+        <w:rPr>
+          <w:b/>
+          <w:bCs/>
+          <w:sz w:val="28"/>
+          <w:szCs w:val="28"/>
+        </w:rPr>
+        <w:t>/</w:t>
       </w:r>
       <w:proofErr w:type="gramStart"/>
       <w:r>
@@ -3362,436 +3454,72 @@
           <w:sz w:val="28"/>
           <w:szCs w:val="28"/>
         </w:rPr>
+        <w:t>members :</w:t>
+      </w:r>
+      <w:proofErr w:type="gramEnd"/>
+      <w:r>
+        <w:rPr>
+          <w:b/>
+          <w:bCs/>
+          <w:sz w:val="28"/>
+          <w:szCs w:val="28"/>
+        </w:rPr>
+        <w:t xml:space="preserve"> - </w:t>
+      </w:r>
+      <w:r>
+        <w:rPr>
+          <w:sz w:val="28"/>
+          <w:szCs w:val="28"/>
+        </w:rPr>
+        <w:t>to get all members</w:t>
+      </w:r>
+    </w:p>
+    <w:p>
+      <w:pPr>
+        <w:pStyle w:val="Standard"/>
+        <w:rPr>
+          <w:sz w:val="28"/>
+          <w:szCs w:val="28"/>
+        </w:rPr>
+      </w:pPr>
+      <w:r>
+        <w:rPr>
+          <w:sz w:val="28"/>
+          <w:szCs w:val="28"/>
+        </w:rPr>
+        <w:t>b)</w:t>
+      </w:r>
+      <w:r>
+        <w:rPr>
+          <w:b/>
+          <w:bCs/>
+          <w:sz w:val="28"/>
+          <w:szCs w:val="28"/>
+        </w:rPr>
+        <w:t>/</w:t>
+      </w:r>
+      <w:proofErr w:type="spellStart"/>
+      <w:r>
+        <w:rPr>
+          <w:b/>
+          <w:bCs/>
+          <w:sz w:val="28"/>
+          <w:szCs w:val="28"/>
+        </w:rPr>
         <w:t>members</w:t>
       </w:r>
+      <w:proofErr w:type="gramStart"/>
+      <w:r>
+        <w:rPr>
+          <w:b/>
+          <w:bCs/>
+          <w:sz w:val="28"/>
+          <w:szCs w:val="28"/>
+        </w:rPr>
+        <w:t>?notification</w:t>
+      </w:r>
+      <w:proofErr w:type="spellEnd"/>
       <w:proofErr w:type="gramEnd"/>
-    </w:p>
-    <w:p>
-      <w:pPr>
-        <w:pStyle w:val="Standard"/>
-        <w:rPr>
-          <w:sz w:val="28"/>
-          <w:szCs w:val="28"/>
-        </w:rPr>
-      </w:pPr>
-    </w:p>
-    <w:p>
-      <w:pPr>
-        <w:pStyle w:val="Standard"/>
-        <w:rPr>
-          <w:sz w:val="28"/>
-          <w:szCs w:val="28"/>
-        </w:rPr>
-      </w:pPr>
-      <w:r>
-        <w:rPr>
-          <w:sz w:val="28"/>
-          <w:szCs w:val="28"/>
-        </w:rPr>
-        <w:t>Content-</w:t>
-      </w:r>
-      <w:proofErr w:type="gramStart"/>
-      <w:r>
-        <w:rPr>
-          <w:sz w:val="28"/>
-          <w:szCs w:val="28"/>
-        </w:rPr>
-        <w:t>Type :</w:t>
-      </w:r>
-      <w:proofErr w:type="gramEnd"/>
-      <w:r>
-        <w:rPr>
-          <w:sz w:val="28"/>
-          <w:szCs w:val="28"/>
-        </w:rPr>
-        <w:t xml:space="preserve"> application/</w:t>
-      </w:r>
-      <w:proofErr w:type="spellStart"/>
-      <w:r>
-        <w:rPr>
-          <w:sz w:val="28"/>
-          <w:szCs w:val="28"/>
-        </w:rPr>
-        <w:t>json</w:t>
-      </w:r>
-      <w:proofErr w:type="spellEnd"/>
-    </w:p>
-    <w:p>
-      <w:pPr>
-        <w:pStyle w:val="Standard"/>
-        <w:rPr>
-          <w:sz w:val="28"/>
-          <w:szCs w:val="28"/>
-        </w:rPr>
-      </w:pPr>
-      <w:proofErr w:type="gramStart"/>
-      <w:r>
-        <w:rPr>
-          <w:sz w:val="28"/>
-          <w:szCs w:val="28"/>
-        </w:rPr>
-        <w:t>Authorization :</w:t>
-      </w:r>
-      <w:proofErr w:type="gramEnd"/>
-      <w:r>
-        <w:rPr>
-          <w:sz w:val="28"/>
-          <w:szCs w:val="28"/>
-        </w:rPr>
-        <w:t xml:space="preserve"> Token </w:t>
-      </w:r>
-      <w:proofErr w:type="spellStart"/>
-      <w:r>
-        <w:rPr>
-          <w:sz w:val="28"/>
-          <w:szCs w:val="28"/>
-        </w:rPr>
-        <w:t>apikey</w:t>
-      </w:r>
-      <w:proofErr w:type="spellEnd"/>
-      <w:r>
-        <w:rPr>
-          <w:sz w:val="28"/>
-          <w:szCs w:val="28"/>
-        </w:rPr>
-        <w:t xml:space="preserve"> (</w:t>
-      </w:r>
-      <w:proofErr w:type="spellStart"/>
-      <w:r>
-        <w:rPr>
-          <w:sz w:val="28"/>
-          <w:szCs w:val="28"/>
-        </w:rPr>
-        <w:t>apikey</w:t>
-      </w:r>
-      <w:proofErr w:type="spellEnd"/>
-      <w:r>
-        <w:rPr>
-          <w:sz w:val="28"/>
-          <w:szCs w:val="28"/>
-        </w:rPr>
-        <w:t xml:space="preserve"> of </w:t>
-      </w:r>
-      <w:proofErr w:type="spellStart"/>
-      <w:r>
-        <w:rPr>
-          <w:sz w:val="28"/>
-          <w:szCs w:val="28"/>
-        </w:rPr>
-        <w:t>owneruser</w:t>
-      </w:r>
-      <w:proofErr w:type="spellEnd"/>
-      <w:r>
-        <w:rPr>
-          <w:sz w:val="28"/>
-          <w:szCs w:val="28"/>
-        </w:rPr>
-        <w:t>)</w:t>
-      </w:r>
-    </w:p>
-    <w:p>
-      <w:pPr>
-        <w:pStyle w:val="Standard"/>
-        <w:rPr>
-          <w:sz w:val="28"/>
-          <w:szCs w:val="28"/>
-        </w:rPr>
-      </w:pPr>
-    </w:p>
-    <w:p>
-      <w:pPr>
-        <w:pStyle w:val="Standard"/>
-        <w:rPr>
-          <w:b/>
-          <w:bCs/>
-          <w:sz w:val="28"/>
-          <w:szCs w:val="28"/>
-        </w:rPr>
-      </w:pPr>
-      <w:proofErr w:type="gramStart"/>
-      <w:r>
-        <w:rPr>
-          <w:b/>
-          <w:bCs/>
-          <w:sz w:val="28"/>
-          <w:szCs w:val="28"/>
-        </w:rPr>
-        <w:t>POST:</w:t>
-      </w:r>
-      <w:proofErr w:type="gramEnd"/>
-      <w:r>
-        <w:rPr>
-          <w:b/>
-          <w:bCs/>
-          <w:sz w:val="28"/>
-          <w:szCs w:val="28"/>
-        </w:rPr>
-        <w:t>(</w:t>
-      </w:r>
-      <w:r>
-        <w:rPr>
-          <w:sz w:val="28"/>
-          <w:szCs w:val="28"/>
-        </w:rPr>
-        <w:t>to add a member)</w:t>
-      </w:r>
-    </w:p>
-    <w:p>
-      <w:pPr>
-        <w:pStyle w:val="Standard"/>
-        <w:rPr>
-          <w:b/>
-          <w:bCs/>
-          <w:sz w:val="28"/>
-          <w:szCs w:val="28"/>
-        </w:rPr>
-      </w:pPr>
-    </w:p>
-    <w:p>
-      <w:pPr>
-        <w:pStyle w:val="Standard"/>
-        <w:rPr>
-          <w:b/>
-          <w:bCs/>
-          <w:sz w:val="28"/>
-          <w:szCs w:val="28"/>
-        </w:rPr>
-      </w:pPr>
-      <w:bookmarkStart w:id="0" w:name="_GoBack"/>
-      <w:bookmarkEnd w:id="0"/>
-      <w:proofErr w:type="gramStart"/>
-      <w:r>
-        <w:rPr>
-          <w:sz w:val="28"/>
-          <w:szCs w:val="28"/>
-        </w:rPr>
-        <w:t>body</w:t>
-      </w:r>
-      <w:proofErr w:type="gramEnd"/>
-      <w:r>
-        <w:rPr>
-          <w:sz w:val="28"/>
-          <w:szCs w:val="28"/>
-        </w:rPr>
-        <w:t xml:space="preserve"> </w:t>
-      </w:r>
-      <w:proofErr w:type="spellStart"/>
-      <w:r>
-        <w:rPr>
-          <w:sz w:val="28"/>
-          <w:szCs w:val="28"/>
-        </w:rPr>
-        <w:t>params</w:t>
-      </w:r>
-      <w:proofErr w:type="spellEnd"/>
-      <w:r>
-        <w:rPr>
-          <w:sz w:val="28"/>
-          <w:szCs w:val="28"/>
-        </w:rPr>
-        <w:t xml:space="preserve">: </w:t>
-      </w:r>
-      <w:proofErr w:type="spellStart"/>
-      <w:r>
-        <w:rPr>
-          <w:b/>
-          <w:bCs/>
-          <w:sz w:val="28"/>
-          <w:szCs w:val="28"/>
-        </w:rPr>
-        <w:t>name,phone,email,gender</w:t>
-      </w:r>
-      <w:proofErr w:type="spellEnd"/>
-      <w:r>
-        <w:rPr>
-          <w:b/>
-          <w:bCs/>
-          <w:sz w:val="28"/>
-          <w:szCs w:val="28"/>
-        </w:rPr>
-        <w:t xml:space="preserve">(M or F), </w:t>
-      </w:r>
-      <w:proofErr w:type="spellStart"/>
-      <w:r>
-        <w:rPr>
-          <w:b/>
-          <w:bCs/>
-          <w:sz w:val="28"/>
-          <w:szCs w:val="28"/>
-        </w:rPr>
-        <w:t>is_notification_member</w:t>
-      </w:r>
-      <w:proofErr w:type="spellEnd"/>
-      <w:r>
-        <w:rPr>
-          <w:b/>
-          <w:bCs/>
-          <w:sz w:val="28"/>
-          <w:szCs w:val="28"/>
-        </w:rPr>
-        <w:t xml:space="preserve"> (True or False)</w:t>
-      </w:r>
-    </w:p>
-    <w:p>
-      <w:pPr>
-        <w:pStyle w:val="Standard"/>
-        <w:rPr>
-          <w:b/>
-          <w:bCs/>
-          <w:sz w:val="28"/>
-          <w:szCs w:val="28"/>
-        </w:rPr>
-      </w:pPr>
-    </w:p>
-    <w:p>
-      <w:pPr>
-        <w:pStyle w:val="Standard"/>
-        <w:rPr>
-          <w:b/>
-          <w:bCs/>
-          <w:sz w:val="28"/>
-          <w:szCs w:val="28"/>
-        </w:rPr>
-      </w:pPr>
-      <w:proofErr w:type="gramStart"/>
-      <w:r>
-        <w:rPr>
-          <w:b/>
-          <w:bCs/>
-          <w:sz w:val="28"/>
-          <w:szCs w:val="28"/>
-        </w:rPr>
-        <w:t>GET:</w:t>
-      </w:r>
-      <w:proofErr w:type="gramEnd"/>
-      <w:r>
-        <w:rPr>
-          <w:b/>
-          <w:bCs/>
-          <w:sz w:val="28"/>
-          <w:szCs w:val="28"/>
-        </w:rPr>
-        <w:t xml:space="preserve">( </w:t>
-      </w:r>
-      <w:r>
-        <w:rPr>
-          <w:sz w:val="28"/>
-          <w:szCs w:val="28"/>
-        </w:rPr>
-        <w:t>to get  members)</w:t>
-      </w:r>
-    </w:p>
-    <w:p>
-      <w:pPr>
-        <w:pStyle w:val="Standard"/>
-        <w:rPr>
-          <w:b/>
-          <w:bCs/>
-          <w:sz w:val="28"/>
-          <w:szCs w:val="28"/>
-        </w:rPr>
-      </w:pPr>
-    </w:p>
-    <w:p>
-      <w:pPr>
-        <w:pStyle w:val="Standard"/>
-        <w:rPr>
-          <w:b/>
-          <w:bCs/>
-          <w:sz w:val="28"/>
-          <w:szCs w:val="28"/>
-        </w:rPr>
-      </w:pPr>
-      <w:r>
-        <w:rPr>
-          <w:sz w:val="28"/>
-          <w:szCs w:val="28"/>
-        </w:rPr>
-        <w:t>a)</w:t>
-      </w:r>
-      <w:r>
-        <w:rPr>
-          <w:b/>
-          <w:bCs/>
-          <w:sz w:val="28"/>
-          <w:szCs w:val="28"/>
-        </w:rPr>
-        <w:t>/</w:t>
-      </w:r>
-      <w:proofErr w:type="gramStart"/>
-      <w:r>
-        <w:rPr>
-          <w:b/>
-          <w:bCs/>
-          <w:sz w:val="28"/>
-          <w:szCs w:val="28"/>
-        </w:rPr>
-        <w:t>members :</w:t>
-      </w:r>
-      <w:proofErr w:type="gramEnd"/>
-      <w:r>
-        <w:rPr>
-          <w:b/>
-          <w:bCs/>
-          <w:sz w:val="28"/>
-          <w:szCs w:val="28"/>
-        </w:rPr>
-        <w:t xml:space="preserve"> - </w:t>
-      </w:r>
-      <w:r>
-        <w:rPr>
-          <w:sz w:val="28"/>
-          <w:szCs w:val="28"/>
-        </w:rPr>
-        <w:t>to get all members</w:t>
-      </w:r>
-    </w:p>
-    <w:p>
-      <w:pPr>
-        <w:pStyle w:val="Standard"/>
-        <w:rPr>
-          <w:sz w:val="28"/>
-          <w:szCs w:val="28"/>
-        </w:rPr>
-      </w:pPr>
-      <w:r>
-        <w:rPr>
-          <w:sz w:val="28"/>
-          <w:szCs w:val="28"/>
-        </w:rPr>
-        <w:t>b)</w:t>
-      </w:r>
-      <w:r>
-        <w:rPr>
-          <w:b/>
-          <w:bCs/>
-          <w:sz w:val="28"/>
-          <w:szCs w:val="28"/>
-        </w:rPr>
-        <w:t>/</w:t>
-      </w:r>
-      <w:proofErr w:type="spellStart"/>
-      <w:r>
-        <w:rPr>
-          <w:b/>
-          <w:bCs/>
-          <w:sz w:val="28"/>
-          <w:szCs w:val="28"/>
-        </w:rPr>
-        <w:t>members</w:t>
-      </w:r>
-      <w:proofErr w:type="gramStart"/>
-      <w:r>
-        <w:rPr>
-          <w:b/>
-          <w:bCs/>
-          <w:sz w:val="28"/>
-          <w:szCs w:val="28"/>
-        </w:rPr>
-        <w:t>?notification</w:t>
-      </w:r>
-      <w:proofErr w:type="spellEnd"/>
-      <w:proofErr w:type="gramEnd"/>
       <w:r>
         <w:rPr>
           <w:b/>
@@ -3927,13 +3655,80 @@
           <w:szCs w:val="28"/>
         </w:rPr>
       </w:pPr>
-      <w:r>
-        <w:rPr>
-          <w:b/>
-          <w:bCs/>
-          <w:sz w:val="28"/>
-          <w:szCs w:val="28"/>
-        </w:rPr>
+    </w:p>
+    <w:p>
+      <w:pPr>
+        <w:pStyle w:val="Standard"/>
+        <w:rPr>
+          <w:b/>
+          <w:bCs/>
+          <w:sz w:val="28"/>
+          <w:szCs w:val="28"/>
+        </w:rPr>
+      </w:pPr>
+    </w:p>
+    <w:p>
+      <w:pPr>
+        <w:pStyle w:val="Standard"/>
+        <w:rPr>
+          <w:b/>
+          <w:bCs/>
+          <w:sz w:val="28"/>
+          <w:szCs w:val="28"/>
+        </w:rPr>
+      </w:pPr>
+    </w:p>
+    <w:p>
+      <w:pPr>
+        <w:pStyle w:val="Standard"/>
+        <w:rPr>
+          <w:b/>
+          <w:bCs/>
+          <w:sz w:val="28"/>
+          <w:szCs w:val="28"/>
+        </w:rPr>
+      </w:pPr>
+    </w:p>
+    <w:p>
+      <w:pPr>
+        <w:pStyle w:val="Standard"/>
+        <w:rPr>
+          <w:b/>
+          <w:bCs/>
+          <w:sz w:val="28"/>
+          <w:szCs w:val="28"/>
+        </w:rPr>
+      </w:pPr>
+    </w:p>
+    <w:p>
+      <w:pPr>
+        <w:pStyle w:val="Standard"/>
+        <w:rPr>
+          <w:b/>
+          <w:bCs/>
+          <w:sz w:val="28"/>
+          <w:szCs w:val="28"/>
+        </w:rPr>
+      </w:pPr>
+    </w:p>
+    <w:p>
+      <w:pPr>
+        <w:pStyle w:val="Standard"/>
+        <w:rPr>
+          <w:b/>
+          <w:bCs/>
+          <w:sz w:val="28"/>
+          <w:szCs w:val="28"/>
+        </w:rPr>
+      </w:pPr>
+      <w:r>
+        <w:rPr>
+          <w:b/>
+          <w:bCs/>
+          <w:sz w:val="28"/>
+          <w:szCs w:val="28"/>
+        </w:rPr>
+        <w:lastRenderedPageBreak/>
         <w:t>Super admin</w:t>
       </w:r>
     </w:p>
@@ -4597,6 +4392,8 @@
       <w:pPr>
         <w:pStyle w:val="Standard"/>
         <w:rPr>
+          <w:b/>
+          <w:bCs/>
           <w:sz w:val="28"/>
           <w:szCs w:val="28"/>
         </w:rPr>
@@ -4644,6 +4441,242 @@
         <w:t>username,password</w:t>
       </w:r>
       <w:proofErr w:type="spellEnd"/>
+    </w:p>
+    <w:p>
+      <w:pPr>
+        <w:pStyle w:val="Standard"/>
+        <w:rPr>
+          <w:b/>
+          <w:bCs/>
+          <w:sz w:val="28"/>
+          <w:szCs w:val="28"/>
+        </w:rPr>
+      </w:pPr>
+    </w:p>
+    <w:p>
+      <w:pPr>
+        <w:pStyle w:val="Standard"/>
+        <w:rPr>
+          <w:sz w:val="28"/>
+          <w:szCs w:val="28"/>
+        </w:rPr>
+      </w:pPr>
+      <w:r>
+        <w:rPr>
+          <w:sz w:val="28"/>
+          <w:szCs w:val="28"/>
+        </w:rPr>
+        <w:t xml:space="preserve">12 – </w:t>
+      </w:r>
+      <w:r>
+        <w:rPr>
+          <w:b/>
+          <w:bCs/>
+          <w:sz w:val="28"/>
+          <w:szCs w:val="28"/>
+        </w:rPr>
+        <w:t>flat/visitors, GET</w:t>
+      </w:r>
+    </w:p>
+    <w:p>
+      <w:pPr>
+        <w:pStyle w:val="Standard"/>
+        <w:rPr>
+          <w:sz w:val="28"/>
+          <w:szCs w:val="28"/>
+        </w:rPr>
+      </w:pPr>
+    </w:p>
+    <w:p>
+      <w:pPr>
+        <w:pStyle w:val="Standard"/>
+        <w:rPr>
+          <w:sz w:val="28"/>
+          <w:szCs w:val="28"/>
+        </w:rPr>
+      </w:pPr>
+      <w:r>
+        <w:rPr>
+          <w:sz w:val="28"/>
+          <w:szCs w:val="28"/>
+        </w:rPr>
+        <w:t>Content-Type : application/</w:t>
+      </w:r>
+      <w:proofErr w:type="spellStart"/>
+      <w:r>
+        <w:rPr>
+          <w:sz w:val="28"/>
+          <w:szCs w:val="28"/>
+        </w:rPr>
+        <w:t>json</w:t>
+      </w:r>
+      <w:proofErr w:type="spellEnd"/>
+    </w:p>
+    <w:p>
+      <w:pPr>
+        <w:pStyle w:val="Standard"/>
+        <w:rPr>
+          <w:sz w:val="28"/>
+          <w:szCs w:val="28"/>
+        </w:rPr>
+      </w:pPr>
+      <w:r>
+        <w:rPr>
+          <w:sz w:val="28"/>
+          <w:szCs w:val="28"/>
+        </w:rPr>
+        <w:t xml:space="preserve">Authorization : Token </w:t>
+      </w:r>
+      <w:proofErr w:type="spellStart"/>
+      <w:r>
+        <w:rPr>
+          <w:sz w:val="28"/>
+          <w:szCs w:val="28"/>
+        </w:rPr>
+        <w:t>apikey</w:t>
+      </w:r>
+      <w:proofErr w:type="spellEnd"/>
+      <w:r>
+        <w:rPr>
+          <w:sz w:val="28"/>
+          <w:szCs w:val="28"/>
+        </w:rPr>
+        <w:t xml:space="preserve"> (</w:t>
+      </w:r>
+      <w:proofErr w:type="spellStart"/>
+      <w:r>
+        <w:rPr>
+          <w:sz w:val="28"/>
+          <w:szCs w:val="28"/>
+        </w:rPr>
+        <w:t>apikey</w:t>
+      </w:r>
+      <w:proofErr w:type="spellEnd"/>
+      <w:r>
+        <w:rPr>
+          <w:sz w:val="28"/>
+          <w:szCs w:val="28"/>
+        </w:rPr>
+        <w:t xml:space="preserve"> of </w:t>
+      </w:r>
+      <w:proofErr w:type="spellStart"/>
+      <w:r>
+        <w:rPr>
+          <w:sz w:val="28"/>
+          <w:szCs w:val="28"/>
+        </w:rPr>
+        <w:t>owneruser</w:t>
+      </w:r>
+      <w:proofErr w:type="spellEnd"/>
+      <w:r>
+        <w:rPr>
+          <w:sz w:val="28"/>
+          <w:szCs w:val="28"/>
+        </w:rPr>
+        <w:t>)</w:t>
+      </w:r>
+    </w:p>
+    <w:p>
+      <w:pPr>
+        <w:pStyle w:val="Standard"/>
+        <w:rPr>
+          <w:sz w:val="28"/>
+          <w:szCs w:val="28"/>
+        </w:rPr>
+      </w:pPr>
+    </w:p>
+    <w:p>
+      <w:pPr>
+        <w:pStyle w:val="Standard"/>
+        <w:rPr>
+          <w:sz w:val="28"/>
+          <w:szCs w:val="28"/>
+        </w:rPr>
+      </w:pPr>
+      <w:r>
+        <w:rPr>
+          <w:sz w:val="28"/>
+          <w:szCs w:val="28"/>
+        </w:rPr>
+        <w:t xml:space="preserve">a) </w:t>
+      </w:r>
+      <w:r>
+        <w:rPr>
+          <w:b/>
+          <w:bCs/>
+          <w:sz w:val="28"/>
+          <w:szCs w:val="28"/>
+        </w:rPr>
+        <w:t xml:space="preserve">flat/visitors : </w:t>
+      </w:r>
+      <w:r>
+        <w:rPr>
+          <w:sz w:val="28"/>
+          <w:szCs w:val="28"/>
+        </w:rPr>
+        <w:t>to get all visitors of that flat</w:t>
+      </w:r>
+    </w:p>
+    <w:p>
+      <w:pPr>
+        <w:pStyle w:val="Standard"/>
+        <w:rPr>
+          <w:sz w:val="28"/>
+          <w:szCs w:val="28"/>
+        </w:rPr>
+      </w:pPr>
+      <w:r>
+        <w:rPr>
+          <w:sz w:val="28"/>
+          <w:szCs w:val="28"/>
+        </w:rPr>
+        <w:t xml:space="preserve">b) </w:t>
+      </w:r>
+      <w:r>
+        <w:rPr>
+          <w:b/>
+          <w:bCs/>
+          <w:sz w:val="28"/>
+          <w:szCs w:val="28"/>
+        </w:rPr>
+        <w:t>flat/</w:t>
+      </w:r>
+      <w:proofErr w:type="spellStart"/>
+      <w:r>
+        <w:rPr>
+          <w:b/>
+          <w:bCs/>
+          <w:sz w:val="28"/>
+          <w:szCs w:val="28"/>
+        </w:rPr>
+        <w:t>visitors?date</w:t>
+      </w:r>
+      <w:proofErr w:type="spellEnd"/>
+      <w:r>
+        <w:rPr>
+          <w:b/>
+          <w:bCs/>
+          <w:sz w:val="28"/>
+          <w:szCs w:val="28"/>
+        </w:rPr>
+        <w:t xml:space="preserve">=YYYY-MM-DD: </w:t>
+      </w:r>
+      <w:r>
+        <w:rPr>
+          <w:sz w:val="28"/>
+          <w:szCs w:val="28"/>
+        </w:rPr>
+        <w:t>to get all visitors on a particular day</w:t>
+      </w:r>
+    </w:p>
+    <w:p>
+      <w:pPr>
+        <w:pStyle w:val="Standard"/>
+        <w:rPr>
+          <w:sz w:val="28"/>
+          <w:szCs w:val="28"/>
+        </w:rPr>
+      </w:pPr>
     </w:p>
     <w:sectPr>
       <w:pgSz w:w="11906" w:h="16838"/>

</xml_diff>